<commit_message>
Added video and edited conclusion of report
</commit_message>
<xml_diff>
--- a/Report/CG2271 Mini-Project Report (ver 2.0).docx
+++ b/Report/CG2271 Mini-Project Report (ver 2.0).docx
@@ -118,6 +118,16 @@
         </w:rPr>
         <w:t>In this report, we will elaborate on the tasks that we have implemented for the project, as well as provide an in-depth explanation for the overall RTOS architecture.</w:t>
       </w:r>
+    </w:p>
+    <w:p>
+      <w:pPr>
+        <w:spacing w:line="240" w:lineRule="auto"/>
+        <w:rPr>
+          <w:rFonts w:ascii="Arial" w:hAnsi="Arial" w:cs="Arial"/>
+          <w:sz w:val="20"/>
+          <w:szCs w:val="20"/>
+        </w:rPr>
+      </w:pPr>
     </w:p>
     <w:p>
       <w:pPr>
@@ -1217,6 +1227,16 @@
         </w:rPr>
         <w:t>.</w:t>
       </w:r>
+    </w:p>
+    <w:p>
+      <w:pPr>
+        <w:spacing w:line="240" w:lineRule="auto"/>
+        <w:rPr>
+          <w:rFonts w:ascii="Arial" w:hAnsi="Arial" w:cs="Arial"/>
+          <w:sz w:val="20"/>
+          <w:szCs w:val="20"/>
+        </w:rPr>
+      </w:pPr>
     </w:p>
     <w:p>
       <w:pPr>
@@ -1758,6 +1778,16 @@
           <w:rFonts w:ascii="Arial" w:hAnsi="Arial" w:cs="Arial"/>
           <w:sz w:val="4"/>
           <w:szCs w:val="4"/>
+        </w:rPr>
+      </w:pPr>
+    </w:p>
+    <w:p>
+      <w:pPr>
+        <w:spacing w:line="240" w:lineRule="auto"/>
+        <w:rPr>
+          <w:rFonts w:ascii="Arial" w:hAnsi="Arial" w:cs="Arial"/>
+          <w:sz w:val="20"/>
+          <w:szCs w:val="20"/>
         </w:rPr>
       </w:pPr>
     </w:p>
@@ -4530,6 +4560,18 @@
           <w:u w:val="single"/>
         </w:rPr>
       </w:pPr>
+    </w:p>
+    <w:p>
+      <w:pPr>
+        <w:spacing w:line="240" w:lineRule="auto"/>
+        <w:rPr>
+          <w:rFonts w:ascii="Arial" w:hAnsi="Arial" w:cs="Arial"/>
+          <w:b/>
+          <w:sz w:val="20"/>
+          <w:szCs w:val="20"/>
+          <w:u w:val="single"/>
+        </w:rPr>
+      </w:pPr>
       <w:r>
         <w:rPr>
           <w:rFonts w:ascii="Arial" w:hAnsi="Arial" w:cs="Arial"/>
@@ -5399,229 +5441,37 @@
           <w:u w:val="single"/>
         </w:rPr>
       </w:pPr>
-      <w:r>
-        <w:rPr>
-          <w:rFonts w:ascii="Arial" w:hAnsi="Arial" w:cs="Arial"/>
-          <w:b/>
-          <w:sz w:val="20"/>
-          <w:szCs w:val="20"/>
-          <w:u w:val="single"/>
-        </w:rPr>
-        <w:t>Green LED</w:t>
-      </w:r>
-      <w:r>
-        <w:rPr>
-          <w:rFonts w:ascii="Arial" w:hAnsi="Arial" w:cs="Arial"/>
-          <w:b/>
-          <w:sz w:val="20"/>
-          <w:szCs w:val="20"/>
-          <w:u w:val="single"/>
-        </w:rPr>
-        <w:t xml:space="preserve"> Task</w:t>
-      </w:r>
     </w:p>
     <w:p>
       <w:pPr>
         <w:spacing w:line="240" w:lineRule="auto"/>
         <w:rPr>
           <w:rFonts w:ascii="Arial" w:hAnsi="Arial" w:cs="Arial"/>
-          <w:sz w:val="20"/>
-          <w:szCs w:val="20"/>
+          <w:b/>
+          <w:sz w:val="20"/>
+          <w:szCs w:val="20"/>
+          <w:u w:val="single"/>
         </w:rPr>
       </w:pPr>
       <w:r>
         <w:rPr>
           <w:rFonts w:ascii="Arial" w:hAnsi="Arial" w:cs="Arial"/>
-          <w:sz w:val="20"/>
-          <w:szCs w:val="20"/>
-        </w:rPr>
-        <w:t xml:space="preserve">After initializing all </w:t>
-      </w:r>
-      <w:r>
-        <w:rPr>
-          <w:rFonts w:ascii="Arial" w:hAnsi="Arial" w:cs="Arial"/>
-          <w:sz w:val="20"/>
-          <w:szCs w:val="20"/>
-        </w:rPr>
-        <w:t>8 LEDs to turn on, t</w:t>
-      </w:r>
-      <w:r>
-        <w:rPr>
-          <w:rFonts w:ascii="Arial" w:hAnsi="Arial" w:cs="Arial"/>
-          <w:sz w:val="20"/>
-          <w:szCs w:val="20"/>
-        </w:rPr>
-        <w:t xml:space="preserve">he Green LED Task is blocked while waiting for </w:t>
-      </w:r>
-      <w:r>
-        <w:rPr>
-          <w:rFonts w:ascii="Arial" w:hAnsi="Arial" w:cs="Arial"/>
-          <w:sz w:val="20"/>
-          <w:szCs w:val="20"/>
-        </w:rPr>
-        <w:t xml:space="preserve">the Bluetooth connection signal from the </w:t>
-      </w:r>
-      <w:proofErr w:type="spellStart"/>
-      <w:r>
-        <w:rPr>
-          <w:rFonts w:ascii="Arial" w:hAnsi="Arial" w:cs="Arial"/>
-          <w:sz w:val="20"/>
-          <w:szCs w:val="20"/>
-        </w:rPr>
-        <w:t>q_greenleddata</w:t>
-      </w:r>
-      <w:proofErr w:type="spellEnd"/>
-      <w:r>
-        <w:rPr>
-          <w:rFonts w:ascii="Arial" w:hAnsi="Arial" w:cs="Arial"/>
-          <w:sz w:val="20"/>
-          <w:szCs w:val="20"/>
-        </w:rPr>
-        <w:t xml:space="preserve"> queue</w:t>
-      </w:r>
-      <w:r>
-        <w:rPr>
-          <w:rFonts w:ascii="Arial" w:hAnsi="Arial" w:cs="Arial"/>
-          <w:sz w:val="20"/>
-          <w:szCs w:val="20"/>
-        </w:rPr>
-        <w:t xml:space="preserve">. When </w:t>
-      </w:r>
-      <w:r>
-        <w:rPr>
-          <w:rFonts w:ascii="Arial" w:hAnsi="Arial" w:cs="Arial"/>
-          <w:sz w:val="20"/>
-          <w:szCs w:val="20"/>
-        </w:rPr>
-        <w:t xml:space="preserve">it </w:t>
-      </w:r>
-      <w:r>
-        <w:rPr>
-          <w:rFonts w:ascii="Arial" w:hAnsi="Arial" w:cs="Arial"/>
-          <w:sz w:val="20"/>
-          <w:szCs w:val="20"/>
-        </w:rPr>
-        <w:t>receives</w:t>
-      </w:r>
-      <w:r>
-        <w:rPr>
-          <w:rFonts w:ascii="Arial" w:hAnsi="Arial" w:cs="Arial"/>
-          <w:sz w:val="20"/>
-          <w:szCs w:val="20"/>
-        </w:rPr>
-        <w:t xml:space="preserve"> the signal</w:t>
-      </w:r>
-      <w:r>
-        <w:rPr>
-          <w:rFonts w:ascii="Arial" w:hAnsi="Arial" w:cs="Arial"/>
-          <w:sz w:val="20"/>
-          <w:szCs w:val="20"/>
-        </w:rPr>
-        <w:t xml:space="preserve">, </w:t>
-      </w:r>
-      <w:r>
-        <w:rPr>
-          <w:rFonts w:ascii="Arial" w:hAnsi="Arial" w:cs="Arial"/>
-          <w:sz w:val="20"/>
-          <w:szCs w:val="20"/>
-        </w:rPr>
-        <w:t>it will control the 8 LEDs to flash twice</w:t>
-      </w:r>
-      <w:r>
-        <w:rPr>
-          <w:rFonts w:ascii="Arial" w:hAnsi="Arial" w:cs="Arial"/>
-          <w:sz w:val="20"/>
-          <w:szCs w:val="20"/>
-        </w:rPr>
-        <w:t>. Then, all 8 LEDs are set</w:t>
-      </w:r>
-      <w:r>
-        <w:rPr>
-          <w:rFonts w:ascii="Arial" w:hAnsi="Arial" w:cs="Arial"/>
-          <w:sz w:val="20"/>
-          <w:szCs w:val="20"/>
-        </w:rPr>
-        <w:t xml:space="preserve"> </w:t>
-      </w:r>
-      <w:r>
-        <w:rPr>
-          <w:rFonts w:ascii="Arial" w:hAnsi="Arial" w:cs="Arial"/>
-          <w:sz w:val="20"/>
-          <w:szCs w:val="20"/>
-        </w:rPr>
-        <w:t>to</w:t>
-      </w:r>
-      <w:r>
-        <w:rPr>
-          <w:rFonts w:ascii="Arial" w:hAnsi="Arial" w:cs="Arial"/>
-          <w:sz w:val="20"/>
-          <w:szCs w:val="20"/>
-        </w:rPr>
-        <w:t xml:space="preserve"> on and </w:t>
-      </w:r>
-      <w:r>
-        <w:rPr>
-          <w:rFonts w:ascii="Arial" w:hAnsi="Arial" w:cs="Arial"/>
-          <w:sz w:val="20"/>
-          <w:szCs w:val="20"/>
-        </w:rPr>
-        <w:t xml:space="preserve">the </w:t>
-      </w:r>
-      <w:r>
-        <w:rPr>
-          <w:rFonts w:ascii="Arial" w:hAnsi="Arial" w:cs="Arial"/>
-          <w:sz w:val="20"/>
-          <w:szCs w:val="20"/>
-        </w:rPr>
-        <w:t>internal state</w:t>
-      </w:r>
-      <w:r>
-        <w:rPr>
-          <w:rFonts w:ascii="Arial" w:hAnsi="Arial" w:cs="Arial"/>
-          <w:sz w:val="20"/>
-          <w:szCs w:val="20"/>
-        </w:rPr>
-        <w:t xml:space="preserve"> is set</w:t>
-      </w:r>
-      <w:r>
-        <w:rPr>
-          <w:rFonts w:ascii="Arial" w:hAnsi="Arial" w:cs="Arial"/>
-          <w:sz w:val="20"/>
-          <w:szCs w:val="20"/>
-        </w:rPr>
-        <w:t xml:space="preserve"> to stationary.</w:t>
-      </w:r>
-      <w:r>
-        <w:rPr>
-          <w:rFonts w:ascii="Arial" w:hAnsi="Arial" w:cs="Arial"/>
-          <w:sz w:val="20"/>
-          <w:szCs w:val="20"/>
-        </w:rPr>
-        <w:t xml:space="preserve"> </w:t>
-      </w:r>
-      <w:r>
-        <w:rPr>
-          <w:rFonts w:ascii="Arial" w:hAnsi="Arial" w:cs="Arial"/>
-          <w:sz w:val="20"/>
-          <w:szCs w:val="20"/>
-        </w:rPr>
-        <w:t>From then on, it will run periodically with a cycle of 100ms. At the start of each cycle, it will check for new data from the queue without waiting. If there is new data, it will dequeue the data and change the internal state accordingly. After that, it will control the output of the LEDs according to the current internal state by writing digital signals to a Shift Register. It will either only set one of the LEDs to turn on (which is determined by the LED running mode pattern) when the robot is moving or light up all</w:t>
-      </w:r>
-      <w:r>
-        <w:rPr>
-          <w:rFonts w:ascii="Arial" w:hAnsi="Arial" w:cs="Arial"/>
-          <w:sz w:val="20"/>
-          <w:szCs w:val="20"/>
-        </w:rPr>
-        <w:t xml:space="preserve"> 8</w:t>
-      </w:r>
-      <w:r>
-        <w:rPr>
-          <w:rFonts w:ascii="Arial" w:hAnsi="Arial" w:cs="Arial"/>
-          <w:sz w:val="20"/>
-          <w:szCs w:val="20"/>
-        </w:rPr>
-        <w:t xml:space="preserve"> LEDs when the robot is stationary.</w:t>
+          <w:b/>
+          <w:sz w:val="20"/>
+          <w:szCs w:val="20"/>
+          <w:u w:val="single"/>
+        </w:rPr>
+        <w:t>Green LED</w:t>
+      </w:r>
+      <w:r>
+        <w:rPr>
+          <w:rFonts w:ascii="Arial" w:hAnsi="Arial" w:cs="Arial"/>
+          <w:b/>
+          <w:sz w:val="20"/>
+          <w:szCs w:val="20"/>
+          <w:u w:val="single"/>
+        </w:rPr>
+        <w:t xml:space="preserve"> Task</w:t>
       </w:r>
     </w:p>
     <w:p>
@@ -5629,31 +5479,203 @@
         <w:spacing w:line="240" w:lineRule="auto"/>
         <w:rPr>
           <w:rFonts w:ascii="Arial" w:hAnsi="Arial" w:cs="Arial"/>
-          <w:b/>
-          <w:sz w:val="20"/>
-          <w:szCs w:val="20"/>
-          <w:u w:val="single"/>
+          <w:sz w:val="20"/>
+          <w:szCs w:val="20"/>
         </w:rPr>
       </w:pPr>
       <w:r>
         <w:rPr>
           <w:rFonts w:ascii="Arial" w:hAnsi="Arial" w:cs="Arial"/>
-          <w:b/>
-          <w:sz w:val="20"/>
-          <w:szCs w:val="20"/>
-          <w:u w:val="single"/>
-        </w:rPr>
-        <w:t>Red LED</w:t>
-      </w:r>
-      <w:r>
-        <w:rPr>
-          <w:rFonts w:ascii="Arial" w:hAnsi="Arial" w:cs="Arial"/>
-          <w:b/>
-          <w:sz w:val="20"/>
-          <w:szCs w:val="20"/>
-          <w:u w:val="single"/>
-        </w:rPr>
-        <w:t xml:space="preserve"> Task</w:t>
+          <w:sz w:val="20"/>
+          <w:szCs w:val="20"/>
+        </w:rPr>
+        <w:t xml:space="preserve">After initializing all </w:t>
+      </w:r>
+      <w:r>
+        <w:rPr>
+          <w:rFonts w:ascii="Arial" w:hAnsi="Arial" w:cs="Arial"/>
+          <w:sz w:val="20"/>
+          <w:szCs w:val="20"/>
+        </w:rPr>
+        <w:t>8 LEDs to turn on, t</w:t>
+      </w:r>
+      <w:r>
+        <w:rPr>
+          <w:rFonts w:ascii="Arial" w:hAnsi="Arial" w:cs="Arial"/>
+          <w:sz w:val="20"/>
+          <w:szCs w:val="20"/>
+        </w:rPr>
+        <w:t xml:space="preserve">he Green LED Task is blocked while waiting for </w:t>
+      </w:r>
+      <w:r>
+        <w:rPr>
+          <w:rFonts w:ascii="Arial" w:hAnsi="Arial" w:cs="Arial"/>
+          <w:sz w:val="20"/>
+          <w:szCs w:val="20"/>
+        </w:rPr>
+        <w:t xml:space="preserve">the Bluetooth connection signal from the </w:t>
+      </w:r>
+      <w:proofErr w:type="spellStart"/>
+      <w:r>
+        <w:rPr>
+          <w:rFonts w:ascii="Arial" w:hAnsi="Arial" w:cs="Arial"/>
+          <w:sz w:val="20"/>
+          <w:szCs w:val="20"/>
+        </w:rPr>
+        <w:t>q_greenleddata</w:t>
+      </w:r>
+      <w:proofErr w:type="spellEnd"/>
+      <w:r>
+        <w:rPr>
+          <w:rFonts w:ascii="Arial" w:hAnsi="Arial" w:cs="Arial"/>
+          <w:sz w:val="20"/>
+          <w:szCs w:val="20"/>
+        </w:rPr>
+        <w:t xml:space="preserve"> queue</w:t>
+      </w:r>
+      <w:r>
+        <w:rPr>
+          <w:rFonts w:ascii="Arial" w:hAnsi="Arial" w:cs="Arial"/>
+          <w:sz w:val="20"/>
+          <w:szCs w:val="20"/>
+        </w:rPr>
+        <w:t xml:space="preserve">. When </w:t>
+      </w:r>
+      <w:r>
+        <w:rPr>
+          <w:rFonts w:ascii="Arial" w:hAnsi="Arial" w:cs="Arial"/>
+          <w:sz w:val="20"/>
+          <w:szCs w:val="20"/>
+        </w:rPr>
+        <w:t xml:space="preserve">it </w:t>
+      </w:r>
+      <w:r>
+        <w:rPr>
+          <w:rFonts w:ascii="Arial" w:hAnsi="Arial" w:cs="Arial"/>
+          <w:sz w:val="20"/>
+          <w:szCs w:val="20"/>
+        </w:rPr>
+        <w:t>receives</w:t>
+      </w:r>
+      <w:r>
+        <w:rPr>
+          <w:rFonts w:ascii="Arial" w:hAnsi="Arial" w:cs="Arial"/>
+          <w:sz w:val="20"/>
+          <w:szCs w:val="20"/>
+        </w:rPr>
+        <w:t xml:space="preserve"> the signal</w:t>
+      </w:r>
+      <w:r>
+        <w:rPr>
+          <w:rFonts w:ascii="Arial" w:hAnsi="Arial" w:cs="Arial"/>
+          <w:sz w:val="20"/>
+          <w:szCs w:val="20"/>
+        </w:rPr>
+        <w:t xml:space="preserve">, </w:t>
+      </w:r>
+      <w:r>
+        <w:rPr>
+          <w:rFonts w:ascii="Arial" w:hAnsi="Arial" w:cs="Arial"/>
+          <w:sz w:val="20"/>
+          <w:szCs w:val="20"/>
+        </w:rPr>
+        <w:t>it will control the 8 LEDs to flash twice</w:t>
+      </w:r>
+      <w:r>
+        <w:rPr>
+          <w:rFonts w:ascii="Arial" w:hAnsi="Arial" w:cs="Arial"/>
+          <w:sz w:val="20"/>
+          <w:szCs w:val="20"/>
+        </w:rPr>
+        <w:t>. Then, all 8 LEDs are set</w:t>
+      </w:r>
+      <w:r>
+        <w:rPr>
+          <w:rFonts w:ascii="Arial" w:hAnsi="Arial" w:cs="Arial"/>
+          <w:sz w:val="20"/>
+          <w:szCs w:val="20"/>
+        </w:rPr>
+        <w:t xml:space="preserve"> </w:t>
+      </w:r>
+      <w:r>
+        <w:rPr>
+          <w:rFonts w:ascii="Arial" w:hAnsi="Arial" w:cs="Arial"/>
+          <w:sz w:val="20"/>
+          <w:szCs w:val="20"/>
+        </w:rPr>
+        <w:t>to</w:t>
+      </w:r>
+      <w:r>
+        <w:rPr>
+          <w:rFonts w:ascii="Arial" w:hAnsi="Arial" w:cs="Arial"/>
+          <w:sz w:val="20"/>
+          <w:szCs w:val="20"/>
+        </w:rPr>
+        <w:t xml:space="preserve"> on and </w:t>
+      </w:r>
+      <w:r>
+        <w:rPr>
+          <w:rFonts w:ascii="Arial" w:hAnsi="Arial" w:cs="Arial"/>
+          <w:sz w:val="20"/>
+          <w:szCs w:val="20"/>
+        </w:rPr>
+        <w:t xml:space="preserve">the </w:t>
+      </w:r>
+      <w:r>
+        <w:rPr>
+          <w:rFonts w:ascii="Arial" w:hAnsi="Arial" w:cs="Arial"/>
+          <w:sz w:val="20"/>
+          <w:szCs w:val="20"/>
+        </w:rPr>
+        <w:t>internal state</w:t>
+      </w:r>
+      <w:r>
+        <w:rPr>
+          <w:rFonts w:ascii="Arial" w:hAnsi="Arial" w:cs="Arial"/>
+          <w:sz w:val="20"/>
+          <w:szCs w:val="20"/>
+        </w:rPr>
+        <w:t xml:space="preserve"> is set</w:t>
+      </w:r>
+      <w:r>
+        <w:rPr>
+          <w:rFonts w:ascii="Arial" w:hAnsi="Arial" w:cs="Arial"/>
+          <w:sz w:val="20"/>
+          <w:szCs w:val="20"/>
+        </w:rPr>
+        <w:t xml:space="preserve"> to stationary.</w:t>
+      </w:r>
+      <w:r>
+        <w:rPr>
+          <w:rFonts w:ascii="Arial" w:hAnsi="Arial" w:cs="Arial"/>
+          <w:sz w:val="20"/>
+          <w:szCs w:val="20"/>
+        </w:rPr>
+        <w:t xml:space="preserve"> </w:t>
+      </w:r>
+      <w:r>
+        <w:rPr>
+          <w:rFonts w:ascii="Arial" w:hAnsi="Arial" w:cs="Arial"/>
+          <w:sz w:val="20"/>
+          <w:szCs w:val="20"/>
+        </w:rPr>
+        <w:t>From then on, it will run periodically with a cycle of 100ms. At the start of each cycle, it will check for new data from the queue without waiting. If there is new data, it will dequeue the data and change the internal state accordingly. After that, it will control the output of the LEDs according to the current internal state by writing digital signals to a Shift Register. It will either only set one of the LEDs to turn on (which is determined by the LED running mode pattern) when the robot is moving or light up all</w:t>
+      </w:r>
+      <w:r>
+        <w:rPr>
+          <w:rFonts w:ascii="Arial" w:hAnsi="Arial" w:cs="Arial"/>
+          <w:sz w:val="20"/>
+          <w:szCs w:val="20"/>
+        </w:rPr>
+        <w:t xml:space="preserve"> 8</w:t>
+      </w:r>
+      <w:r>
+        <w:rPr>
+          <w:rFonts w:ascii="Arial" w:hAnsi="Arial" w:cs="Arial"/>
+          <w:sz w:val="20"/>
+          <w:szCs w:val="20"/>
+        </w:rPr>
+        <w:t xml:space="preserve"> LEDs when the robot is stationary.</w:t>
       </w:r>
     </w:p>
     <w:p>
@@ -5661,190 +5683,12 @@
         <w:spacing w:line="240" w:lineRule="auto"/>
         <w:rPr>
           <w:rFonts w:ascii="Arial" w:hAnsi="Arial" w:cs="Arial"/>
-          <w:sz w:val="20"/>
-          <w:szCs w:val="20"/>
+          <w:b/>
+          <w:sz w:val="20"/>
+          <w:szCs w:val="20"/>
+          <w:u w:val="single"/>
         </w:rPr>
       </w:pPr>
-      <w:r>
-        <w:rPr>
-          <w:rFonts w:ascii="Arial" w:hAnsi="Arial" w:cs="Arial"/>
-          <w:sz w:val="20"/>
-          <w:szCs w:val="20"/>
-        </w:rPr>
-        <w:t>The Red LED Task</w:t>
-      </w:r>
-      <w:r>
-        <w:rPr>
-          <w:rFonts w:ascii="Arial" w:hAnsi="Arial" w:cs="Arial"/>
-          <w:sz w:val="20"/>
-          <w:szCs w:val="20"/>
-        </w:rPr>
-        <w:t xml:space="preserve"> run</w:t>
-      </w:r>
-      <w:r>
-        <w:rPr>
-          <w:rFonts w:ascii="Arial" w:hAnsi="Arial" w:cs="Arial"/>
-          <w:sz w:val="20"/>
-          <w:szCs w:val="20"/>
-        </w:rPr>
-        <w:t>s</w:t>
-      </w:r>
-      <w:r>
-        <w:rPr>
-          <w:rFonts w:ascii="Arial" w:hAnsi="Arial" w:cs="Arial"/>
-          <w:sz w:val="20"/>
-          <w:szCs w:val="20"/>
-        </w:rPr>
-        <w:t xml:space="preserve"> in cycles of 250ms. </w:t>
-      </w:r>
-      <w:proofErr w:type="gramStart"/>
-      <w:r>
-        <w:rPr>
-          <w:rFonts w:ascii="Arial" w:hAnsi="Arial" w:cs="Arial"/>
-          <w:sz w:val="20"/>
-          <w:szCs w:val="20"/>
-        </w:rPr>
-        <w:t>Similar to</w:t>
-      </w:r>
-      <w:proofErr w:type="gramEnd"/>
-      <w:r>
-        <w:rPr>
-          <w:rFonts w:ascii="Arial" w:hAnsi="Arial" w:cs="Arial"/>
-          <w:sz w:val="20"/>
-          <w:szCs w:val="20"/>
-        </w:rPr>
-        <w:t xml:space="preserve"> the Green LED Task, it will check new data from the </w:t>
-      </w:r>
-      <w:proofErr w:type="spellStart"/>
-      <w:r>
-        <w:rPr>
-          <w:rFonts w:ascii="Arial" w:hAnsi="Arial" w:cs="Arial"/>
-          <w:sz w:val="20"/>
-          <w:szCs w:val="20"/>
-        </w:rPr>
-        <w:t>q_redleddata</w:t>
-      </w:r>
-      <w:proofErr w:type="spellEnd"/>
-      <w:r>
-        <w:rPr>
-          <w:rFonts w:ascii="Arial" w:hAnsi="Arial" w:cs="Arial"/>
-          <w:sz w:val="20"/>
-          <w:szCs w:val="20"/>
-        </w:rPr>
-        <w:t xml:space="preserve"> queue at the start of the cycle and change the internal state accordingly. It will then decide how it would toggle its output signal to the 8 red LEDs </w:t>
-      </w:r>
-      <w:r>
-        <w:rPr>
-          <w:rFonts w:ascii="Arial" w:hAnsi="Arial" w:cs="Arial"/>
-          <w:sz w:val="20"/>
-          <w:szCs w:val="20"/>
-        </w:rPr>
-        <w:t xml:space="preserve">depending on </w:t>
-      </w:r>
-      <w:r>
-        <w:rPr>
-          <w:rFonts w:ascii="Arial" w:hAnsi="Arial" w:cs="Arial"/>
-          <w:sz w:val="20"/>
-          <w:szCs w:val="20"/>
-        </w:rPr>
-        <w:t>its</w:t>
-      </w:r>
-      <w:r>
-        <w:rPr>
-          <w:rFonts w:ascii="Arial" w:hAnsi="Arial" w:cs="Arial"/>
-          <w:sz w:val="20"/>
-          <w:szCs w:val="20"/>
-        </w:rPr>
-        <w:t xml:space="preserve"> </w:t>
-      </w:r>
-      <w:r>
-        <w:rPr>
-          <w:rFonts w:ascii="Arial" w:hAnsi="Arial" w:cs="Arial"/>
-          <w:sz w:val="20"/>
-          <w:szCs w:val="20"/>
-        </w:rPr>
-        <w:t>c</w:t>
-      </w:r>
-      <w:r>
-        <w:rPr>
-          <w:rFonts w:ascii="Arial" w:hAnsi="Arial" w:cs="Arial"/>
-          <w:sz w:val="20"/>
-          <w:szCs w:val="20"/>
-        </w:rPr>
-        <w:t>urrent</w:t>
-      </w:r>
-      <w:r>
-        <w:rPr>
-          <w:rFonts w:ascii="Arial" w:hAnsi="Arial" w:cs="Arial"/>
-          <w:sz w:val="20"/>
-          <w:szCs w:val="20"/>
-        </w:rPr>
-        <w:t xml:space="preserve"> internal</w:t>
-      </w:r>
-      <w:r>
-        <w:rPr>
-          <w:rFonts w:ascii="Arial" w:hAnsi="Arial" w:cs="Arial"/>
-          <w:sz w:val="20"/>
-          <w:szCs w:val="20"/>
-        </w:rPr>
-        <w:t xml:space="preserve"> state.</w:t>
-      </w:r>
-      <w:r>
-        <w:rPr>
-          <w:rFonts w:ascii="Arial" w:hAnsi="Arial" w:cs="Arial"/>
-          <w:sz w:val="20"/>
-          <w:szCs w:val="20"/>
-        </w:rPr>
-        <w:t xml:space="preserve"> T</w:t>
-      </w:r>
-      <w:r>
-        <w:rPr>
-          <w:rFonts w:ascii="Arial" w:hAnsi="Arial" w:cs="Arial"/>
-          <w:sz w:val="20"/>
-          <w:szCs w:val="20"/>
-        </w:rPr>
-        <w:t>oggle once every cycle when the robot is stationary</w:t>
-      </w:r>
-      <w:r>
-        <w:rPr>
-          <w:rFonts w:ascii="Arial" w:hAnsi="Arial" w:cs="Arial"/>
-          <w:sz w:val="20"/>
-          <w:szCs w:val="20"/>
-        </w:rPr>
-        <w:t xml:space="preserve"> and toggle</w:t>
-      </w:r>
-      <w:r>
-        <w:rPr>
-          <w:rFonts w:ascii="Arial" w:hAnsi="Arial" w:cs="Arial"/>
-          <w:sz w:val="20"/>
-          <w:szCs w:val="20"/>
-        </w:rPr>
-        <w:t xml:space="preserve"> once every two cycle</w:t>
-      </w:r>
-      <w:r>
-        <w:rPr>
-          <w:rFonts w:ascii="Arial" w:hAnsi="Arial" w:cs="Arial"/>
-          <w:sz w:val="20"/>
-          <w:szCs w:val="20"/>
-        </w:rPr>
-        <w:t>s</w:t>
-      </w:r>
-      <w:r>
-        <w:rPr>
-          <w:rFonts w:ascii="Arial" w:hAnsi="Arial" w:cs="Arial"/>
-          <w:sz w:val="20"/>
-          <w:szCs w:val="20"/>
-        </w:rPr>
-        <w:t xml:space="preserve"> when the robot is moving</w:t>
-      </w:r>
-      <w:r>
-        <w:rPr>
-          <w:rFonts w:ascii="Arial" w:hAnsi="Arial" w:cs="Arial"/>
-          <w:sz w:val="20"/>
-          <w:szCs w:val="20"/>
-        </w:rPr>
-        <w:t>.</w:t>
-      </w:r>
     </w:p>
     <w:p>
       <w:pPr>
@@ -5865,7 +5709,17 @@
           <w:szCs w:val="20"/>
           <w:u w:val="single"/>
         </w:rPr>
-        <w:t>Buzzer Task</w:t>
+        <w:t>Red LED</w:t>
+      </w:r>
+      <w:r>
+        <w:rPr>
+          <w:rFonts w:ascii="Arial" w:hAnsi="Arial" w:cs="Arial"/>
+          <w:b/>
+          <w:sz w:val="20"/>
+          <w:szCs w:val="20"/>
+          <w:u w:val="single"/>
+        </w:rPr>
+        <w:t xml:space="preserve"> Task</w:t>
       </w:r>
     </w:p>
     <w:p>
@@ -5883,39 +5737,83 @@
           <w:sz w:val="20"/>
           <w:szCs w:val="20"/>
         </w:rPr>
-        <w:t xml:space="preserve">At the start, the Buzzer Task waits for the Bluetooth connection signal in the same way as the </w:t>
-      </w:r>
-      <w:r>
-        <w:rPr>
-          <w:rFonts w:ascii="Arial" w:hAnsi="Arial" w:cs="Arial"/>
-          <w:sz w:val="20"/>
-          <w:szCs w:val="20"/>
-        </w:rPr>
-        <w:t>Green LED Task</w:t>
-      </w:r>
-      <w:r>
-        <w:rPr>
-          <w:rFonts w:ascii="Arial" w:hAnsi="Arial" w:cs="Arial"/>
-          <w:sz w:val="20"/>
-          <w:szCs w:val="20"/>
-        </w:rPr>
-        <w:t>. When the signal comes, it will play</w:t>
-      </w:r>
-      <w:r>
-        <w:rPr>
-          <w:rFonts w:ascii="Arial" w:hAnsi="Arial" w:cs="Arial"/>
-          <w:sz w:val="20"/>
-          <w:szCs w:val="20"/>
-        </w:rPr>
-        <w:t xml:space="preserve"> the Bluetooth</w:t>
-      </w:r>
-      <w:r>
-        <w:rPr>
-          <w:rFonts w:ascii="Arial" w:hAnsi="Arial" w:cs="Arial"/>
-          <w:sz w:val="20"/>
-          <w:szCs w:val="20"/>
-        </w:rPr>
-        <w:t xml:space="preserve"> connection</w:t>
+        <w:t>The Red LED Task</w:t>
+      </w:r>
+      <w:r>
+        <w:rPr>
+          <w:rFonts w:ascii="Arial" w:hAnsi="Arial" w:cs="Arial"/>
+          <w:sz w:val="20"/>
+          <w:szCs w:val="20"/>
+        </w:rPr>
+        <w:t xml:space="preserve"> run</w:t>
+      </w:r>
+      <w:r>
+        <w:rPr>
+          <w:rFonts w:ascii="Arial" w:hAnsi="Arial" w:cs="Arial"/>
+          <w:sz w:val="20"/>
+          <w:szCs w:val="20"/>
+        </w:rPr>
+        <w:t>s</w:t>
+      </w:r>
+      <w:r>
+        <w:rPr>
+          <w:rFonts w:ascii="Arial" w:hAnsi="Arial" w:cs="Arial"/>
+          <w:sz w:val="20"/>
+          <w:szCs w:val="20"/>
+        </w:rPr>
+        <w:t xml:space="preserve"> in cycles of 250ms. </w:t>
+      </w:r>
+      <w:proofErr w:type="gramStart"/>
+      <w:r>
+        <w:rPr>
+          <w:rFonts w:ascii="Arial" w:hAnsi="Arial" w:cs="Arial"/>
+          <w:sz w:val="20"/>
+          <w:szCs w:val="20"/>
+        </w:rPr>
+        <w:t>Similar to</w:t>
+      </w:r>
+      <w:proofErr w:type="gramEnd"/>
+      <w:r>
+        <w:rPr>
+          <w:rFonts w:ascii="Arial" w:hAnsi="Arial" w:cs="Arial"/>
+          <w:sz w:val="20"/>
+          <w:szCs w:val="20"/>
+        </w:rPr>
+        <w:t xml:space="preserve"> the Green LED Task, it will check new data from the </w:t>
+      </w:r>
+      <w:proofErr w:type="spellStart"/>
+      <w:r>
+        <w:rPr>
+          <w:rFonts w:ascii="Arial" w:hAnsi="Arial" w:cs="Arial"/>
+          <w:sz w:val="20"/>
+          <w:szCs w:val="20"/>
+        </w:rPr>
+        <w:t>q_redleddata</w:t>
+      </w:r>
+      <w:proofErr w:type="spellEnd"/>
+      <w:r>
+        <w:rPr>
+          <w:rFonts w:ascii="Arial" w:hAnsi="Arial" w:cs="Arial"/>
+          <w:sz w:val="20"/>
+          <w:szCs w:val="20"/>
+        </w:rPr>
+        <w:t xml:space="preserve"> queue at the start of the cycle and change the internal state accordingly. It will then decide how it would toggle its output signal to the 8 red LEDs </w:t>
+      </w:r>
+      <w:r>
+        <w:rPr>
+          <w:rFonts w:ascii="Arial" w:hAnsi="Arial" w:cs="Arial"/>
+          <w:sz w:val="20"/>
+          <w:szCs w:val="20"/>
+        </w:rPr>
+        <w:t xml:space="preserve">depending on </w:t>
+      </w:r>
+      <w:r>
+        <w:rPr>
+          <w:rFonts w:ascii="Arial" w:hAnsi="Arial" w:cs="Arial"/>
+          <w:sz w:val="20"/>
+          <w:szCs w:val="20"/>
+        </w:rPr>
+        <w:t>its</w:t>
       </w:r>
       <w:r>
         <w:rPr>
@@ -5931,235 +5829,39 @@
           <w:sz w:val="20"/>
           <w:szCs w:val="20"/>
         </w:rPr>
-        <w:t>t</w:t>
-      </w:r>
-      <w:r>
-        <w:rPr>
-          <w:rFonts w:ascii="Arial" w:hAnsi="Arial" w:cs="Arial"/>
-          <w:sz w:val="20"/>
-          <w:szCs w:val="20"/>
-        </w:rPr>
-        <w:t xml:space="preserve">one once. </w:t>
-      </w:r>
-      <w:r>
-        <w:rPr>
-          <w:rFonts w:ascii="Arial" w:hAnsi="Arial" w:cs="Arial"/>
-          <w:sz w:val="20"/>
-          <w:szCs w:val="20"/>
-        </w:rPr>
-        <w:t>After that, it begins its cycle of waiting for new data (in blocked state)</w:t>
-      </w:r>
-      <w:r>
-        <w:rPr>
-          <w:rFonts w:ascii="Arial" w:hAnsi="Arial" w:cs="Arial"/>
-          <w:sz w:val="20"/>
-          <w:szCs w:val="20"/>
-        </w:rPr>
-        <w:t xml:space="preserve">. This is </w:t>
-      </w:r>
-      <w:proofErr w:type="gramStart"/>
-      <w:r>
-        <w:rPr>
-          <w:rFonts w:ascii="Arial" w:hAnsi="Arial" w:cs="Arial"/>
-          <w:sz w:val="20"/>
-          <w:szCs w:val="20"/>
-        </w:rPr>
-        <w:t>similar to</w:t>
-      </w:r>
-      <w:proofErr w:type="gramEnd"/>
-      <w:r>
-        <w:rPr>
-          <w:rFonts w:ascii="Arial" w:hAnsi="Arial" w:cs="Arial"/>
-          <w:sz w:val="20"/>
-          <w:szCs w:val="20"/>
-        </w:rPr>
-        <w:t xml:space="preserve"> the Motor Task. When new data</w:t>
-      </w:r>
-      <w:r>
-        <w:rPr>
-          <w:rFonts w:ascii="Arial" w:hAnsi="Arial" w:cs="Arial"/>
-          <w:sz w:val="20"/>
-          <w:szCs w:val="20"/>
-        </w:rPr>
-        <w:t xml:space="preserve"> arrives</w:t>
-      </w:r>
-      <w:r>
-        <w:rPr>
-          <w:rFonts w:ascii="Arial" w:hAnsi="Arial" w:cs="Arial"/>
-          <w:sz w:val="20"/>
-          <w:szCs w:val="20"/>
-        </w:rPr>
-        <w:t xml:space="preserve">, it will dequeue from </w:t>
-      </w:r>
-      <w:proofErr w:type="spellStart"/>
-      <w:r>
-        <w:rPr>
-          <w:rFonts w:ascii="Arial" w:hAnsi="Arial" w:cs="Arial"/>
-          <w:sz w:val="20"/>
-          <w:szCs w:val="20"/>
-        </w:rPr>
-        <w:t>q_buzzerdata</w:t>
-      </w:r>
-      <w:proofErr w:type="spellEnd"/>
-      <w:r>
-        <w:rPr>
-          <w:rFonts w:ascii="Arial" w:hAnsi="Arial" w:cs="Arial"/>
-          <w:sz w:val="20"/>
-          <w:szCs w:val="20"/>
-        </w:rPr>
-        <w:t xml:space="preserve"> and </w:t>
-      </w:r>
-      <w:r>
-        <w:rPr>
-          <w:rFonts w:ascii="Arial" w:hAnsi="Arial" w:cs="Arial"/>
-          <w:sz w:val="20"/>
-          <w:szCs w:val="20"/>
-        </w:rPr>
-        <w:t>determine if</w:t>
-      </w:r>
-      <w:r>
-        <w:rPr>
-          <w:rFonts w:ascii="Arial" w:hAnsi="Arial" w:cs="Arial"/>
-          <w:sz w:val="20"/>
-          <w:szCs w:val="20"/>
-        </w:rPr>
-        <w:t xml:space="preserve"> it should resume</w:t>
-      </w:r>
-      <w:r>
-        <w:rPr>
-          <w:rFonts w:ascii="Arial" w:hAnsi="Arial" w:cs="Arial"/>
-          <w:sz w:val="20"/>
-          <w:szCs w:val="20"/>
-        </w:rPr>
-        <w:t xml:space="preserve"> or </w:t>
-      </w:r>
-      <w:r>
-        <w:rPr>
-          <w:rFonts w:ascii="Arial" w:hAnsi="Arial" w:cs="Arial"/>
-          <w:sz w:val="20"/>
-          <w:szCs w:val="20"/>
-        </w:rPr>
-        <w:t>suspend</w:t>
-      </w:r>
-      <w:r>
-        <w:rPr>
-          <w:rFonts w:ascii="Arial" w:hAnsi="Arial" w:cs="Arial"/>
-          <w:sz w:val="20"/>
-          <w:szCs w:val="20"/>
-        </w:rPr>
-        <w:t xml:space="preserve"> </w:t>
-      </w:r>
-      <w:r>
-        <w:rPr>
-          <w:rFonts w:ascii="Arial" w:hAnsi="Arial" w:cs="Arial"/>
-          <w:sz w:val="20"/>
-          <w:szCs w:val="20"/>
-        </w:rPr>
-        <w:t>either the Baby Shark or the End Challenge Task. If the robot is beginning the challenge run, the Baby Shark Task will run or resume, while the End Challenge Music Task is suspended. Conversely, i</w:t>
-      </w:r>
-      <w:r>
-        <w:rPr>
-          <w:rFonts w:ascii="Arial" w:hAnsi="Arial" w:cs="Arial"/>
-          <w:sz w:val="20"/>
-          <w:szCs w:val="20"/>
-        </w:rPr>
-        <w:t>f the robot is</w:t>
-      </w:r>
-      <w:r>
-        <w:rPr>
-          <w:rFonts w:ascii="Arial" w:hAnsi="Arial" w:cs="Arial"/>
-          <w:sz w:val="20"/>
-          <w:szCs w:val="20"/>
-        </w:rPr>
-        <w:t xml:space="preserve"> end</w:t>
-      </w:r>
-      <w:r>
-        <w:rPr>
-          <w:rFonts w:ascii="Arial" w:hAnsi="Arial" w:cs="Arial"/>
-          <w:sz w:val="20"/>
-          <w:szCs w:val="20"/>
-        </w:rPr>
-        <w:t xml:space="preserve">ing the challenge run, the </w:t>
-      </w:r>
-      <w:r>
-        <w:rPr>
-          <w:rFonts w:ascii="Arial" w:hAnsi="Arial" w:cs="Arial"/>
-          <w:sz w:val="20"/>
-          <w:szCs w:val="20"/>
-        </w:rPr>
-        <w:t>End Challenge Music</w:t>
-      </w:r>
-      <w:r>
-        <w:rPr>
-          <w:rFonts w:ascii="Arial" w:hAnsi="Arial" w:cs="Arial"/>
-          <w:sz w:val="20"/>
-          <w:szCs w:val="20"/>
-        </w:rPr>
-        <w:t xml:space="preserve"> Task will run</w:t>
-      </w:r>
-      <w:r>
-        <w:rPr>
-          <w:rFonts w:ascii="Arial" w:hAnsi="Arial" w:cs="Arial"/>
-          <w:sz w:val="20"/>
-          <w:szCs w:val="20"/>
-        </w:rPr>
-        <w:t xml:space="preserve"> or resume</w:t>
-      </w:r>
-      <w:r>
-        <w:rPr>
-          <w:rFonts w:ascii="Arial" w:hAnsi="Arial" w:cs="Arial"/>
-          <w:sz w:val="20"/>
-          <w:szCs w:val="20"/>
-        </w:rPr>
-        <w:t>,</w:t>
-      </w:r>
-      <w:r>
-        <w:rPr>
-          <w:rFonts w:ascii="Arial" w:hAnsi="Arial" w:cs="Arial"/>
-          <w:sz w:val="20"/>
-          <w:szCs w:val="20"/>
-        </w:rPr>
-        <w:t xml:space="preserve"> and</w:t>
-      </w:r>
-      <w:r>
-        <w:rPr>
-          <w:rFonts w:ascii="Arial" w:hAnsi="Arial" w:cs="Arial"/>
-          <w:sz w:val="20"/>
-          <w:szCs w:val="20"/>
-        </w:rPr>
-        <w:t xml:space="preserve"> the </w:t>
-      </w:r>
-      <w:r>
-        <w:rPr>
-          <w:rFonts w:ascii="Arial" w:hAnsi="Arial" w:cs="Arial"/>
-          <w:sz w:val="20"/>
-          <w:szCs w:val="20"/>
-        </w:rPr>
-        <w:t>Baby Shark</w:t>
-      </w:r>
-      <w:r>
-        <w:rPr>
-          <w:rFonts w:ascii="Arial" w:hAnsi="Arial" w:cs="Arial"/>
-          <w:sz w:val="20"/>
-          <w:szCs w:val="20"/>
-        </w:rPr>
-        <w:t xml:space="preserve"> Task is suspended</w:t>
-      </w:r>
-      <w:r>
-        <w:rPr>
-          <w:rFonts w:ascii="Arial" w:hAnsi="Arial" w:cs="Arial"/>
-          <w:sz w:val="20"/>
-          <w:szCs w:val="20"/>
-        </w:rPr>
-        <w:t xml:space="preserve">. The </w:t>
-      </w:r>
-      <w:r>
-        <w:rPr>
-          <w:rFonts w:ascii="Arial" w:hAnsi="Arial" w:cs="Arial"/>
-          <w:sz w:val="20"/>
-          <w:szCs w:val="20"/>
-        </w:rPr>
-        <w:t>instruction to run or resume is determined by the current state of the Task.</w:t>
+        <w:t>c</w:t>
+      </w:r>
+      <w:r>
+        <w:rPr>
+          <w:rFonts w:ascii="Arial" w:hAnsi="Arial" w:cs="Arial"/>
+          <w:sz w:val="20"/>
+          <w:szCs w:val="20"/>
+        </w:rPr>
+        <w:t>urrent</w:t>
+      </w:r>
+      <w:r>
+        <w:rPr>
+          <w:rFonts w:ascii="Arial" w:hAnsi="Arial" w:cs="Arial"/>
+          <w:sz w:val="20"/>
+          <w:szCs w:val="20"/>
+        </w:rPr>
+        <w:t xml:space="preserve"> internal</w:t>
+      </w:r>
+      <w:r>
+        <w:rPr>
+          <w:rFonts w:ascii="Arial" w:hAnsi="Arial" w:cs="Arial"/>
+          <w:sz w:val="20"/>
+          <w:szCs w:val="20"/>
+        </w:rPr>
+        <w:t xml:space="preserve"> state.</w:t>
+      </w:r>
+      <w:r>
+        <w:rPr>
+          <w:rFonts w:ascii="Arial" w:hAnsi="Arial" w:cs="Arial"/>
+          <w:sz w:val="20"/>
+          <w:szCs w:val="20"/>
+        </w:rPr>
+        <w:t xml:space="preserve"> Toggle once every cycle when the robot is stationary and toggle once every two cycles when the robot is moving.</w:t>
       </w:r>
     </w:p>
     <w:p>
@@ -6173,155 +5875,27 @@
           <w:u w:val="single"/>
         </w:rPr>
       </w:pPr>
-      <w:r>
-        <w:rPr>
-          <w:rFonts w:ascii="Arial" w:hAnsi="Arial" w:cs="Arial"/>
-          <w:b/>
-          <w:sz w:val="20"/>
-          <w:szCs w:val="20"/>
-          <w:u w:val="single"/>
-        </w:rPr>
-        <w:t>Baby Shark</w:t>
-      </w:r>
-      <w:r>
-        <w:rPr>
-          <w:rFonts w:ascii="Arial" w:hAnsi="Arial" w:cs="Arial"/>
-          <w:b/>
-          <w:sz w:val="20"/>
-          <w:szCs w:val="20"/>
-          <w:u w:val="single"/>
-        </w:rPr>
-        <w:t xml:space="preserve"> </w:t>
-      </w:r>
-      <w:r>
-        <w:rPr>
-          <w:rFonts w:ascii="Arial" w:hAnsi="Arial" w:cs="Arial"/>
-          <w:b/>
-          <w:sz w:val="20"/>
-          <w:szCs w:val="20"/>
-          <w:u w:val="single"/>
-        </w:rPr>
-        <w:t xml:space="preserve">&amp; End </w:t>
-      </w:r>
-      <w:r>
-        <w:rPr>
-          <w:rFonts w:ascii="Arial" w:hAnsi="Arial" w:cs="Arial"/>
-          <w:b/>
-          <w:sz w:val="20"/>
-          <w:szCs w:val="20"/>
-          <w:u w:val="single"/>
-        </w:rPr>
-        <w:t>Challenge Music</w:t>
-      </w:r>
-      <w:r>
-        <w:rPr>
-          <w:rFonts w:ascii="Arial" w:hAnsi="Arial" w:cs="Arial"/>
-          <w:b/>
-          <w:sz w:val="20"/>
-          <w:szCs w:val="20"/>
-          <w:u w:val="single"/>
-        </w:rPr>
-        <w:t xml:space="preserve"> </w:t>
-      </w:r>
-      <w:r>
-        <w:rPr>
-          <w:rFonts w:ascii="Arial" w:hAnsi="Arial" w:cs="Arial"/>
-          <w:b/>
-          <w:sz w:val="20"/>
-          <w:szCs w:val="20"/>
-          <w:u w:val="single"/>
-        </w:rPr>
-        <w:t>Task</w:t>
-      </w:r>
     </w:p>
     <w:p>
       <w:pPr>
         <w:spacing w:line="240" w:lineRule="auto"/>
         <w:rPr>
           <w:rFonts w:ascii="Arial" w:hAnsi="Arial" w:cs="Arial"/>
-          <w:sz w:val="20"/>
-          <w:szCs w:val="20"/>
+          <w:b/>
+          <w:sz w:val="20"/>
+          <w:szCs w:val="20"/>
+          <w:u w:val="single"/>
         </w:rPr>
       </w:pPr>
       <w:r>
         <w:rPr>
           <w:rFonts w:ascii="Arial" w:hAnsi="Arial" w:cs="Arial"/>
-          <w:sz w:val="20"/>
-          <w:szCs w:val="20"/>
-        </w:rPr>
-        <w:t xml:space="preserve">The Baby Shark </w:t>
-      </w:r>
-      <w:r>
-        <w:rPr>
-          <w:rFonts w:ascii="Arial" w:hAnsi="Arial" w:cs="Arial"/>
-          <w:sz w:val="20"/>
-          <w:szCs w:val="20"/>
-        </w:rPr>
-        <w:t xml:space="preserve">&amp; End Buzzer </w:t>
-      </w:r>
-      <w:r>
-        <w:rPr>
-          <w:rFonts w:ascii="Arial" w:hAnsi="Arial" w:cs="Arial"/>
-          <w:sz w:val="20"/>
-          <w:szCs w:val="20"/>
-        </w:rPr>
-        <w:t>Task utilizes the</w:t>
-      </w:r>
-      <w:r>
-        <w:rPr>
-          <w:rFonts w:ascii="Arial" w:hAnsi="Arial" w:cs="Arial"/>
-          <w:sz w:val="20"/>
-          <w:szCs w:val="20"/>
-        </w:rPr>
-        <w:t xml:space="preserve"> Arduino’s</w:t>
-      </w:r>
-      <w:r>
-        <w:rPr>
-          <w:rFonts w:ascii="Arial" w:hAnsi="Arial" w:cs="Arial"/>
-          <w:sz w:val="20"/>
-          <w:szCs w:val="20"/>
-        </w:rPr>
-        <w:t xml:space="preserve"> Tone library to play different frequency tones with varying delay times to produce music that closely resembles the famous baby shark song</w:t>
-      </w:r>
-      <w:r>
-        <w:rPr>
-          <w:rFonts w:ascii="Arial" w:hAnsi="Arial" w:cs="Arial"/>
-          <w:sz w:val="20"/>
-          <w:szCs w:val="20"/>
-        </w:rPr>
-        <w:t xml:space="preserve"> and Harry Potter™ theme</w:t>
-      </w:r>
-      <w:r>
-        <w:rPr>
-          <w:rFonts w:ascii="Arial" w:hAnsi="Arial" w:cs="Arial"/>
-          <w:sz w:val="20"/>
-          <w:szCs w:val="20"/>
-        </w:rPr>
-        <w:t>.</w:t>
-      </w:r>
-      <w:r>
-        <w:rPr>
-          <w:rFonts w:ascii="Arial" w:hAnsi="Arial" w:cs="Arial"/>
-          <w:sz w:val="20"/>
-          <w:szCs w:val="20"/>
-        </w:rPr>
-        <w:t xml:space="preserve"> At the start, both tasks are suspended until one of them is resumed by the Buzzer Task. Once a task starts, it will continuously play its piece of music in infinite loop until it is suspended by the Buzzer Task. At all time</w:t>
-      </w:r>
-      <w:r>
-        <w:rPr>
-          <w:rFonts w:ascii="Arial" w:hAnsi="Arial" w:cs="Arial"/>
-          <w:sz w:val="20"/>
-          <w:szCs w:val="20"/>
-        </w:rPr>
-        <w:t>s</w:t>
-      </w:r>
-      <w:r>
-        <w:rPr>
-          <w:rFonts w:ascii="Arial" w:hAnsi="Arial" w:cs="Arial"/>
-          <w:sz w:val="20"/>
-          <w:szCs w:val="20"/>
-        </w:rPr>
-        <w:t>, there will be at least one of the two tasks suspended. The cycle of both tasks is one-eighth of the time duration of a basic music note duration (400ms).</w:t>
+          <w:b/>
+          <w:sz w:val="20"/>
+          <w:szCs w:val="20"/>
+          <w:u w:val="single"/>
+        </w:rPr>
+        <w:t>Buzzer Task</w:t>
       </w:r>
     </w:p>
     <w:p>
@@ -6329,21 +5903,197 @@
         <w:spacing w:line="240" w:lineRule="auto"/>
         <w:rPr>
           <w:rFonts w:ascii="Arial" w:hAnsi="Arial" w:cs="Arial"/>
-          <w:b/>
-          <w:sz w:val="20"/>
-          <w:szCs w:val="20"/>
-          <w:u w:val="single"/>
+          <w:sz w:val="20"/>
+          <w:szCs w:val="20"/>
         </w:rPr>
       </w:pPr>
       <w:r>
         <w:rPr>
           <w:rFonts w:ascii="Arial" w:hAnsi="Arial" w:cs="Arial"/>
-          <w:b/>
-          <w:sz w:val="20"/>
-          <w:szCs w:val="20"/>
-          <w:u w:val="single"/>
-        </w:rPr>
-        <w:t>Conclusion</w:t>
+          <w:sz w:val="20"/>
+          <w:szCs w:val="20"/>
+        </w:rPr>
+        <w:t xml:space="preserve">At the start, the Buzzer Task waits for the Bluetooth connection signal in the same way as the </w:t>
+      </w:r>
+      <w:r>
+        <w:rPr>
+          <w:rFonts w:ascii="Arial" w:hAnsi="Arial" w:cs="Arial"/>
+          <w:sz w:val="20"/>
+          <w:szCs w:val="20"/>
+        </w:rPr>
+        <w:t>Green LED Task</w:t>
+      </w:r>
+      <w:r>
+        <w:rPr>
+          <w:rFonts w:ascii="Arial" w:hAnsi="Arial" w:cs="Arial"/>
+          <w:sz w:val="20"/>
+          <w:szCs w:val="20"/>
+        </w:rPr>
+        <w:t>. When the signal comes, it will play</w:t>
+      </w:r>
+      <w:r>
+        <w:rPr>
+          <w:rFonts w:ascii="Arial" w:hAnsi="Arial" w:cs="Arial"/>
+          <w:sz w:val="20"/>
+          <w:szCs w:val="20"/>
+        </w:rPr>
+        <w:t xml:space="preserve"> the Bluetooth</w:t>
+      </w:r>
+      <w:r>
+        <w:rPr>
+          <w:rFonts w:ascii="Arial" w:hAnsi="Arial" w:cs="Arial"/>
+          <w:sz w:val="20"/>
+          <w:szCs w:val="20"/>
+        </w:rPr>
+        <w:t xml:space="preserve"> connection</w:t>
+      </w:r>
+      <w:r>
+        <w:rPr>
+          <w:rFonts w:ascii="Arial" w:hAnsi="Arial" w:cs="Arial"/>
+          <w:sz w:val="20"/>
+          <w:szCs w:val="20"/>
+        </w:rPr>
+        <w:t xml:space="preserve"> </w:t>
+      </w:r>
+      <w:r>
+        <w:rPr>
+          <w:rFonts w:ascii="Arial" w:hAnsi="Arial" w:cs="Arial"/>
+          <w:sz w:val="20"/>
+          <w:szCs w:val="20"/>
+        </w:rPr>
+        <w:t>t</w:t>
+      </w:r>
+      <w:r>
+        <w:rPr>
+          <w:rFonts w:ascii="Arial" w:hAnsi="Arial" w:cs="Arial"/>
+          <w:sz w:val="20"/>
+          <w:szCs w:val="20"/>
+        </w:rPr>
+        <w:t xml:space="preserve">one once. </w:t>
+      </w:r>
+      <w:r>
+        <w:rPr>
+          <w:rFonts w:ascii="Arial" w:hAnsi="Arial" w:cs="Arial"/>
+          <w:sz w:val="20"/>
+          <w:szCs w:val="20"/>
+        </w:rPr>
+        <w:t>After that, it begins its cycle of waiting for new data (in blocked state)</w:t>
+      </w:r>
+      <w:r>
+        <w:rPr>
+          <w:rFonts w:ascii="Arial" w:hAnsi="Arial" w:cs="Arial"/>
+          <w:sz w:val="20"/>
+          <w:szCs w:val="20"/>
+        </w:rPr>
+        <w:t xml:space="preserve">. This is </w:t>
+      </w:r>
+      <w:proofErr w:type="gramStart"/>
+      <w:r>
+        <w:rPr>
+          <w:rFonts w:ascii="Arial" w:hAnsi="Arial" w:cs="Arial"/>
+          <w:sz w:val="20"/>
+          <w:szCs w:val="20"/>
+        </w:rPr>
+        <w:t>similar to</w:t>
+      </w:r>
+      <w:proofErr w:type="gramEnd"/>
+      <w:r>
+        <w:rPr>
+          <w:rFonts w:ascii="Arial" w:hAnsi="Arial" w:cs="Arial"/>
+          <w:sz w:val="20"/>
+          <w:szCs w:val="20"/>
+        </w:rPr>
+        <w:t xml:space="preserve"> the Motor Task. When new data</w:t>
+      </w:r>
+      <w:r>
+        <w:rPr>
+          <w:rFonts w:ascii="Arial" w:hAnsi="Arial" w:cs="Arial"/>
+          <w:sz w:val="20"/>
+          <w:szCs w:val="20"/>
+        </w:rPr>
+        <w:t xml:space="preserve"> arrives</w:t>
+      </w:r>
+      <w:r>
+        <w:rPr>
+          <w:rFonts w:ascii="Arial" w:hAnsi="Arial" w:cs="Arial"/>
+          <w:sz w:val="20"/>
+          <w:szCs w:val="20"/>
+        </w:rPr>
+        <w:t xml:space="preserve">, it will dequeue from </w:t>
+      </w:r>
+      <w:proofErr w:type="spellStart"/>
+      <w:r>
+        <w:rPr>
+          <w:rFonts w:ascii="Arial" w:hAnsi="Arial" w:cs="Arial"/>
+          <w:sz w:val="20"/>
+          <w:szCs w:val="20"/>
+        </w:rPr>
+        <w:t>q_buzzerdata</w:t>
+      </w:r>
+      <w:proofErr w:type="spellEnd"/>
+      <w:r>
+        <w:rPr>
+          <w:rFonts w:ascii="Arial" w:hAnsi="Arial" w:cs="Arial"/>
+          <w:sz w:val="20"/>
+          <w:szCs w:val="20"/>
+        </w:rPr>
+        <w:t xml:space="preserve"> and </w:t>
+      </w:r>
+      <w:r>
+        <w:rPr>
+          <w:rFonts w:ascii="Arial" w:hAnsi="Arial" w:cs="Arial"/>
+          <w:sz w:val="20"/>
+          <w:szCs w:val="20"/>
+        </w:rPr>
+        <w:t>determine if</w:t>
+      </w:r>
+      <w:r>
+        <w:rPr>
+          <w:rFonts w:ascii="Arial" w:hAnsi="Arial" w:cs="Arial"/>
+          <w:sz w:val="20"/>
+          <w:szCs w:val="20"/>
+        </w:rPr>
+        <w:t xml:space="preserve"> it should resume</w:t>
+      </w:r>
+      <w:r>
+        <w:rPr>
+          <w:rFonts w:ascii="Arial" w:hAnsi="Arial" w:cs="Arial"/>
+          <w:sz w:val="20"/>
+          <w:szCs w:val="20"/>
+        </w:rPr>
+        <w:t xml:space="preserve"> or </w:t>
+      </w:r>
+      <w:r>
+        <w:rPr>
+          <w:rFonts w:ascii="Arial" w:hAnsi="Arial" w:cs="Arial"/>
+          <w:sz w:val="20"/>
+          <w:szCs w:val="20"/>
+        </w:rPr>
+        <w:t>suspend</w:t>
+      </w:r>
+      <w:r>
+        <w:rPr>
+          <w:rFonts w:ascii="Arial" w:hAnsi="Arial" w:cs="Arial"/>
+          <w:sz w:val="20"/>
+          <w:szCs w:val="20"/>
+        </w:rPr>
+        <w:t xml:space="preserve"> </w:t>
+      </w:r>
+      <w:r>
+        <w:rPr>
+          <w:rFonts w:ascii="Arial" w:hAnsi="Arial" w:cs="Arial"/>
+          <w:sz w:val="20"/>
+          <w:szCs w:val="20"/>
+        </w:rPr>
+        <w:t xml:space="preserve">either the Baby Shark or the End Challenge Task. If the robot is beginning the challenge run, the Baby Shark Task will run or resume, while the End Challenge Music Task is suspended. Conversely, if the robot is ending the challenge run, the End Challenge Music Task will run or resume, and the Baby Shark Task is suspended. The </w:t>
+      </w:r>
+      <w:r>
+        <w:rPr>
+          <w:rFonts w:ascii="Arial" w:hAnsi="Arial" w:cs="Arial"/>
+          <w:sz w:val="20"/>
+          <w:szCs w:val="20"/>
+        </w:rPr>
+        <w:t>instruction to run or resume is determined by the current state of the Task.</w:t>
       </w:r>
     </w:p>
     <w:p>
@@ -6351,127 +6101,84 @@
         <w:spacing w:line="240" w:lineRule="auto"/>
         <w:rPr>
           <w:rFonts w:ascii="Arial" w:hAnsi="Arial" w:cs="Arial"/>
-          <w:sz w:val="20"/>
-          <w:szCs w:val="20"/>
+          <w:b/>
+          <w:sz w:val="20"/>
+          <w:szCs w:val="20"/>
+          <w:u w:val="single"/>
         </w:rPr>
       </w:pPr>
-      <w:r>
-        <w:rPr>
-          <w:rFonts w:ascii="Arial" w:hAnsi="Arial" w:cs="Arial"/>
-          <w:sz w:val="20"/>
-          <w:szCs w:val="20"/>
-        </w:rPr>
-        <w:t>One</w:t>
-      </w:r>
-      <w:r>
-        <w:rPr>
-          <w:rFonts w:ascii="Arial" w:hAnsi="Arial" w:cs="Arial"/>
-          <w:sz w:val="20"/>
-          <w:szCs w:val="20"/>
-        </w:rPr>
-        <w:t xml:space="preserve"> problem we faced at the end of the project is the</w:t>
-      </w:r>
-      <w:r>
-        <w:rPr>
-          <w:rFonts w:ascii="Arial" w:hAnsi="Arial" w:cs="Arial"/>
-          <w:sz w:val="20"/>
-          <w:szCs w:val="20"/>
-        </w:rPr>
-        <w:t xml:space="preserve"> </w:t>
-      </w:r>
-      <w:r>
-        <w:rPr>
-          <w:rFonts w:ascii="Arial" w:hAnsi="Arial" w:cs="Arial"/>
-          <w:sz w:val="20"/>
-          <w:szCs w:val="20"/>
-        </w:rPr>
-        <w:t>g</w:t>
-      </w:r>
-      <w:r>
-        <w:rPr>
-          <w:rFonts w:ascii="Arial" w:hAnsi="Arial" w:cs="Arial"/>
-          <w:sz w:val="20"/>
-          <w:szCs w:val="20"/>
-        </w:rPr>
-        <w:t>reen LEDs not being able to have full brightness while</w:t>
-      </w:r>
-      <w:r>
-        <w:rPr>
-          <w:rFonts w:ascii="Arial" w:hAnsi="Arial" w:cs="Arial"/>
-          <w:sz w:val="20"/>
-          <w:szCs w:val="20"/>
-        </w:rPr>
-        <w:t xml:space="preserve"> all 8 of them are turned on at the same time</w:t>
-      </w:r>
-      <w:r>
-        <w:rPr>
-          <w:rFonts w:ascii="Arial" w:hAnsi="Arial" w:cs="Arial"/>
-          <w:sz w:val="20"/>
-          <w:szCs w:val="20"/>
-        </w:rPr>
-        <w:t>.</w:t>
-      </w:r>
     </w:p>
     <w:p>
       <w:pPr>
         <w:spacing w:line="240" w:lineRule="auto"/>
         <w:rPr>
           <w:rFonts w:ascii="Arial" w:hAnsi="Arial" w:cs="Arial"/>
-          <w:sz w:val="20"/>
-          <w:szCs w:val="20"/>
+          <w:b/>
+          <w:sz w:val="20"/>
+          <w:szCs w:val="20"/>
+          <w:u w:val="single"/>
         </w:rPr>
       </w:pPr>
       <w:r>
         <w:rPr>
           <w:rFonts w:ascii="Arial" w:hAnsi="Arial" w:cs="Arial"/>
-          <w:sz w:val="20"/>
-          <w:szCs w:val="20"/>
-        </w:rPr>
-        <w:t>For this problem</w:t>
-      </w:r>
-      <w:r>
-        <w:rPr>
-          <w:rFonts w:ascii="Arial" w:hAnsi="Arial" w:cs="Arial"/>
-          <w:sz w:val="20"/>
-          <w:szCs w:val="20"/>
-        </w:rPr>
-        <w:t>, we have decided that it was a minute compromise as it still completes the criteria of having all 8 Green LEDs light up, albeit dim. This is due to the limitation of the driver chip not being able to supply more power when all Green LEDs are lit at the same time. Fortunately, this is not a problem when the Green LEDs are in “</w:t>
-      </w:r>
-      <w:r>
-        <w:rPr>
-          <w:rFonts w:ascii="Arial" w:hAnsi="Arial" w:cs="Arial"/>
-          <w:i/>
-          <w:sz w:val="20"/>
-          <w:szCs w:val="20"/>
-        </w:rPr>
-        <w:t>running mode</w:t>
-      </w:r>
-      <w:r>
-        <w:rPr>
-          <w:rFonts w:ascii="Arial" w:hAnsi="Arial" w:cs="Arial"/>
-          <w:sz w:val="20"/>
-          <w:szCs w:val="20"/>
-        </w:rPr>
-        <w:t>” as each Green LED is able to receive full power from the chip</w:t>
-      </w:r>
-      <w:r>
-        <w:rPr>
-          <w:rFonts w:ascii="Arial" w:hAnsi="Arial" w:cs="Arial"/>
-          <w:sz w:val="20"/>
-          <w:szCs w:val="20"/>
-        </w:rPr>
-        <w:t xml:space="preserve"> at any one time</w:t>
-      </w:r>
-      <w:r>
-        <w:rPr>
-          <w:rFonts w:ascii="Arial" w:hAnsi="Arial" w:cs="Arial"/>
-          <w:sz w:val="20"/>
-          <w:szCs w:val="20"/>
-        </w:rPr>
-        <w:t xml:space="preserve">. </w:t>
-      </w:r>
-      <w:bookmarkStart w:id="0" w:name="_GoBack"/>
-      <w:bookmarkEnd w:id="0"/>
+          <w:b/>
+          <w:sz w:val="20"/>
+          <w:szCs w:val="20"/>
+          <w:u w:val="single"/>
+        </w:rPr>
+        <w:t>Baby Shark</w:t>
+      </w:r>
+      <w:r>
+        <w:rPr>
+          <w:rFonts w:ascii="Arial" w:hAnsi="Arial" w:cs="Arial"/>
+          <w:b/>
+          <w:sz w:val="20"/>
+          <w:szCs w:val="20"/>
+          <w:u w:val="single"/>
+        </w:rPr>
+        <w:t xml:space="preserve"> </w:t>
+      </w:r>
+      <w:r>
+        <w:rPr>
+          <w:rFonts w:ascii="Arial" w:hAnsi="Arial" w:cs="Arial"/>
+          <w:b/>
+          <w:sz w:val="20"/>
+          <w:szCs w:val="20"/>
+          <w:u w:val="single"/>
+        </w:rPr>
+        <w:t xml:space="preserve">&amp; End </w:t>
+      </w:r>
+      <w:r>
+        <w:rPr>
+          <w:rFonts w:ascii="Arial" w:hAnsi="Arial" w:cs="Arial"/>
+          <w:b/>
+          <w:sz w:val="20"/>
+          <w:szCs w:val="20"/>
+          <w:u w:val="single"/>
+        </w:rPr>
+        <w:t>Challenge Music</w:t>
+      </w:r>
+      <w:r>
+        <w:rPr>
+          <w:rFonts w:ascii="Arial" w:hAnsi="Arial" w:cs="Arial"/>
+          <w:b/>
+          <w:sz w:val="20"/>
+          <w:szCs w:val="20"/>
+          <w:u w:val="single"/>
+        </w:rPr>
+        <w:t xml:space="preserve"> </w:t>
+      </w:r>
+      <w:r>
+        <w:rPr>
+          <w:rFonts w:ascii="Arial" w:hAnsi="Arial" w:cs="Arial"/>
+          <w:b/>
+          <w:sz w:val="20"/>
+          <w:szCs w:val="20"/>
+          <w:u w:val="single"/>
+        </w:rPr>
+        <w:t>Task</w:t>
+      </w:r>
     </w:p>
     <w:p>
       <w:pPr>
@@ -6488,7 +6195,261 @@
           <w:sz w:val="20"/>
           <w:szCs w:val="20"/>
         </w:rPr>
-        <w:t>Overall, we have deemed th</w:t>
+        <w:t xml:space="preserve">The Baby Shark </w:t>
+      </w:r>
+      <w:r>
+        <w:rPr>
+          <w:rFonts w:ascii="Arial" w:hAnsi="Arial" w:cs="Arial"/>
+          <w:sz w:val="20"/>
+          <w:szCs w:val="20"/>
+        </w:rPr>
+        <w:t xml:space="preserve">&amp; End Buzzer </w:t>
+      </w:r>
+      <w:r>
+        <w:rPr>
+          <w:rFonts w:ascii="Arial" w:hAnsi="Arial" w:cs="Arial"/>
+          <w:sz w:val="20"/>
+          <w:szCs w:val="20"/>
+        </w:rPr>
+        <w:t>Task utilizes the</w:t>
+      </w:r>
+      <w:r>
+        <w:rPr>
+          <w:rFonts w:ascii="Arial" w:hAnsi="Arial" w:cs="Arial"/>
+          <w:sz w:val="20"/>
+          <w:szCs w:val="20"/>
+        </w:rPr>
+        <w:t xml:space="preserve"> Arduino’s</w:t>
+      </w:r>
+      <w:r>
+        <w:rPr>
+          <w:rFonts w:ascii="Arial" w:hAnsi="Arial" w:cs="Arial"/>
+          <w:sz w:val="20"/>
+          <w:szCs w:val="20"/>
+        </w:rPr>
+        <w:t xml:space="preserve"> Tone library to play different frequency tones with varying delay times to produce music that closely resembles the famous baby shark song</w:t>
+      </w:r>
+      <w:r>
+        <w:rPr>
+          <w:rFonts w:ascii="Arial" w:hAnsi="Arial" w:cs="Arial"/>
+          <w:sz w:val="20"/>
+          <w:szCs w:val="20"/>
+        </w:rPr>
+        <w:t xml:space="preserve"> and Harry Potter™ theme</w:t>
+      </w:r>
+      <w:r>
+        <w:rPr>
+          <w:rFonts w:ascii="Arial" w:hAnsi="Arial" w:cs="Arial"/>
+          <w:sz w:val="20"/>
+          <w:szCs w:val="20"/>
+        </w:rPr>
+        <w:t>.</w:t>
+      </w:r>
+      <w:r>
+        <w:rPr>
+          <w:rFonts w:ascii="Arial" w:hAnsi="Arial" w:cs="Arial"/>
+          <w:sz w:val="20"/>
+          <w:szCs w:val="20"/>
+        </w:rPr>
+        <w:t xml:space="preserve"> At the start, both tasks are suspended until one of them is resumed by the Buzzer Task. Once a task starts, it will continuously play its piece of music in infinite loop until it is suspended by the Buzzer Task. At all time</w:t>
+      </w:r>
+      <w:r>
+        <w:rPr>
+          <w:rFonts w:ascii="Arial" w:hAnsi="Arial" w:cs="Arial"/>
+          <w:sz w:val="20"/>
+          <w:szCs w:val="20"/>
+        </w:rPr>
+        <w:t>s</w:t>
+      </w:r>
+      <w:r>
+        <w:rPr>
+          <w:rFonts w:ascii="Arial" w:hAnsi="Arial" w:cs="Arial"/>
+          <w:sz w:val="20"/>
+          <w:szCs w:val="20"/>
+        </w:rPr>
+        <w:t>, there will be at least one of the two tasks suspended. The cycle of both tasks is one-eighth of the time duration of a basic music note duration (400ms).</w:t>
+      </w:r>
+    </w:p>
+    <w:p>
+      <w:pPr>
+        <w:spacing w:line="240" w:lineRule="auto"/>
+        <w:rPr>
+          <w:rFonts w:ascii="Arial" w:hAnsi="Arial" w:cs="Arial"/>
+          <w:b/>
+          <w:sz w:val="20"/>
+          <w:szCs w:val="20"/>
+          <w:u w:val="single"/>
+        </w:rPr>
+      </w:pPr>
+    </w:p>
+    <w:p>
+      <w:pPr>
+        <w:spacing w:line="240" w:lineRule="auto"/>
+        <w:rPr>
+          <w:rFonts w:ascii="Arial" w:hAnsi="Arial" w:cs="Arial"/>
+          <w:b/>
+          <w:sz w:val="20"/>
+          <w:szCs w:val="20"/>
+          <w:u w:val="single"/>
+        </w:rPr>
+      </w:pPr>
+      <w:r>
+        <w:rPr>
+          <w:rFonts w:ascii="Arial" w:hAnsi="Arial" w:cs="Arial"/>
+          <w:b/>
+          <w:sz w:val="20"/>
+          <w:szCs w:val="20"/>
+          <w:u w:val="single"/>
+        </w:rPr>
+        <w:t>Conclusion</w:t>
+      </w:r>
+    </w:p>
+    <w:p>
+      <w:pPr>
+        <w:spacing w:line="240" w:lineRule="auto"/>
+        <w:rPr>
+          <w:rFonts w:ascii="Arial" w:hAnsi="Arial" w:cs="Arial"/>
+          <w:sz w:val="20"/>
+          <w:szCs w:val="20"/>
+        </w:rPr>
+      </w:pPr>
+      <w:r>
+        <w:rPr>
+          <w:rFonts w:ascii="Arial" w:hAnsi="Arial" w:cs="Arial"/>
+          <w:sz w:val="20"/>
+          <w:szCs w:val="20"/>
+        </w:rPr>
+        <w:t>One</w:t>
+      </w:r>
+      <w:r>
+        <w:rPr>
+          <w:rFonts w:ascii="Arial" w:hAnsi="Arial" w:cs="Arial"/>
+          <w:sz w:val="20"/>
+          <w:szCs w:val="20"/>
+        </w:rPr>
+        <w:t xml:space="preserve"> problem we faced at the end of the project is </w:t>
+      </w:r>
+      <w:r>
+        <w:rPr>
+          <w:rFonts w:ascii="Arial" w:hAnsi="Arial" w:cs="Arial"/>
+          <w:sz w:val="20"/>
+          <w:szCs w:val="20"/>
+        </w:rPr>
+        <w:t>the 9V battery being unable to supply enough power to the system</w:t>
+      </w:r>
+      <w:r>
+        <w:rPr>
+          <w:rFonts w:ascii="Arial" w:hAnsi="Arial" w:cs="Arial"/>
+          <w:sz w:val="20"/>
+          <w:szCs w:val="20"/>
+        </w:rPr>
+        <w:t>.</w:t>
+      </w:r>
+      <w:r>
+        <w:rPr>
+          <w:rFonts w:ascii="Arial" w:hAnsi="Arial" w:cs="Arial"/>
+          <w:sz w:val="20"/>
+          <w:szCs w:val="20"/>
+        </w:rPr>
+        <w:t xml:space="preserve"> </w:t>
+      </w:r>
+    </w:p>
+    <w:p>
+      <w:pPr>
+        <w:spacing w:line="240" w:lineRule="auto"/>
+        <w:rPr>
+          <w:rFonts w:ascii="Arial" w:hAnsi="Arial" w:cs="Arial"/>
+          <w:sz w:val="20"/>
+          <w:szCs w:val="20"/>
+        </w:rPr>
+      </w:pPr>
+      <w:r>
+        <w:rPr>
+          <w:rFonts w:ascii="Arial" w:hAnsi="Arial" w:cs="Arial"/>
+          <w:sz w:val="20"/>
+          <w:szCs w:val="20"/>
+        </w:rPr>
+        <w:t xml:space="preserve">We were unable to understand what the exact problem was, but we have deduced it to be a hardware problem. Upon frequently changing the 9V battery, we have concluded that using an Energizer battery works better for the robot as compared to an </w:t>
+      </w:r>
+      <w:proofErr w:type="spellStart"/>
+      <w:r>
+        <w:rPr>
+          <w:rFonts w:ascii="Arial" w:hAnsi="Arial" w:cs="Arial"/>
+          <w:sz w:val="20"/>
+          <w:szCs w:val="20"/>
+        </w:rPr>
+        <w:t>EverReady</w:t>
+      </w:r>
+      <w:proofErr w:type="spellEnd"/>
+      <w:r>
+        <w:rPr>
+          <w:rFonts w:ascii="Arial" w:hAnsi="Arial" w:cs="Arial"/>
+          <w:sz w:val="20"/>
+          <w:szCs w:val="20"/>
+        </w:rPr>
+        <w:t xml:space="preserve"> </w:t>
+      </w:r>
+      <w:r>
+        <w:rPr>
+          <w:rFonts w:ascii="Arial" w:hAnsi="Arial" w:cs="Arial"/>
+          <w:sz w:val="20"/>
+          <w:szCs w:val="20"/>
+        </w:rPr>
+        <w:t xml:space="preserve">or GP Ultra </w:t>
+      </w:r>
+      <w:r>
+        <w:rPr>
+          <w:rFonts w:ascii="Arial" w:hAnsi="Arial" w:cs="Arial"/>
+          <w:sz w:val="20"/>
+          <w:szCs w:val="20"/>
+        </w:rPr>
+        <w:t xml:space="preserve">battery. </w:t>
+      </w:r>
+    </w:p>
+    <w:p>
+      <w:pPr>
+        <w:spacing w:line="240" w:lineRule="auto"/>
+        <w:rPr>
+          <w:rFonts w:ascii="Arial" w:hAnsi="Arial" w:cs="Arial"/>
+          <w:sz w:val="20"/>
+          <w:szCs w:val="20"/>
+        </w:rPr>
+      </w:pPr>
+      <w:r>
+        <w:rPr>
+          <w:rFonts w:ascii="Arial" w:hAnsi="Arial" w:cs="Arial"/>
+          <w:sz w:val="20"/>
+          <w:szCs w:val="20"/>
+        </w:rPr>
+        <w:t>Moreover, some of the wires were faulty and it took us a few nudges</w:t>
+      </w:r>
+      <w:bookmarkStart w:id="0" w:name="_GoBack"/>
+      <w:bookmarkEnd w:id="0"/>
+      <w:r>
+        <w:rPr>
+          <w:rFonts w:ascii="Arial" w:hAnsi="Arial" w:cs="Arial"/>
+          <w:sz w:val="20"/>
+          <w:szCs w:val="20"/>
+        </w:rPr>
+        <w:t xml:space="preserve"> to ensure a proper connection. In hindsight, we could have soldered the connections to ensure the connections were secure. </w:t>
+      </w:r>
+    </w:p>
+    <w:p>
+      <w:pPr>
+        <w:spacing w:line="240" w:lineRule="auto"/>
+        <w:rPr>
+          <w:rFonts w:ascii="Arial" w:hAnsi="Arial" w:cs="Arial"/>
+          <w:sz w:val="20"/>
+          <w:szCs w:val="20"/>
+        </w:rPr>
+      </w:pPr>
+      <w:r>
+        <w:rPr>
+          <w:rFonts w:ascii="Arial" w:hAnsi="Arial" w:cs="Arial"/>
+          <w:sz w:val="20"/>
+          <w:szCs w:val="20"/>
+        </w:rPr>
+        <w:t>Despite th</w:t>
       </w:r>
       <w:r>
         <w:rPr>
@@ -6504,60 +6465,44 @@
           <w:sz w:val="20"/>
           <w:szCs w:val="20"/>
         </w:rPr>
-        <w:t xml:space="preserve"> problem to be </w:t>
-      </w:r>
-      <w:r>
-        <w:rPr>
-          <w:rFonts w:ascii="Arial" w:hAnsi="Arial" w:cs="Arial"/>
-          <w:sz w:val="20"/>
-          <w:szCs w:val="20"/>
-        </w:rPr>
-        <w:t xml:space="preserve">a </w:t>
-      </w:r>
-      <w:r>
-        <w:rPr>
-          <w:rFonts w:ascii="Arial" w:hAnsi="Arial" w:cs="Arial"/>
-          <w:sz w:val="20"/>
-          <w:szCs w:val="20"/>
-        </w:rPr>
-        <w:t xml:space="preserve">non-issue and </w:t>
-      </w:r>
-      <w:r>
-        <w:rPr>
-          <w:rFonts w:ascii="Arial" w:hAnsi="Arial" w:cs="Arial"/>
-          <w:sz w:val="20"/>
-          <w:szCs w:val="20"/>
-        </w:rPr>
-        <w:t>may be fixed, given more time.</w:t>
-      </w:r>
-      <w:r>
-        <w:rPr>
-          <w:rFonts w:ascii="Arial" w:hAnsi="Arial" w:cs="Arial"/>
-          <w:sz w:val="20"/>
-          <w:szCs w:val="20"/>
-        </w:rPr>
-        <w:t xml:space="preserve"> Despite th</w:t>
-      </w:r>
-      <w:r>
-        <w:rPr>
-          <w:rFonts w:ascii="Arial" w:hAnsi="Arial" w:cs="Arial"/>
-          <w:sz w:val="20"/>
-          <w:szCs w:val="20"/>
-        </w:rPr>
-        <w:t>is</w:t>
-      </w:r>
-      <w:r>
-        <w:rPr>
-          <w:rFonts w:ascii="Arial" w:hAnsi="Arial" w:cs="Arial"/>
-          <w:sz w:val="20"/>
-          <w:szCs w:val="20"/>
-        </w:rPr>
-        <w:t xml:space="preserve"> flaw, the robot meets all the criteria for this mini-project and hence was a success.</w:t>
+        <w:t xml:space="preserve"> flaw, the robot</w:t>
+      </w:r>
+      <w:r>
+        <w:rPr>
+          <w:rFonts w:ascii="Arial" w:hAnsi="Arial" w:cs="Arial"/>
+          <w:sz w:val="20"/>
+          <w:szCs w:val="20"/>
+        </w:rPr>
+        <w:t xml:space="preserve"> </w:t>
+      </w:r>
+      <w:r>
+        <w:rPr>
+          <w:rFonts w:ascii="Arial" w:hAnsi="Arial" w:cs="Arial"/>
+          <w:sz w:val="20"/>
+          <w:szCs w:val="20"/>
+        </w:rPr>
+        <w:t>me</w:t>
+      </w:r>
+      <w:r>
+        <w:rPr>
+          <w:rFonts w:ascii="Arial" w:hAnsi="Arial" w:cs="Arial"/>
+          <w:sz w:val="20"/>
+          <w:szCs w:val="20"/>
+        </w:rPr>
+        <w:t>t</w:t>
+      </w:r>
+      <w:r>
+        <w:rPr>
+          <w:rFonts w:ascii="Arial" w:hAnsi="Arial" w:cs="Arial"/>
+          <w:sz w:val="20"/>
+          <w:szCs w:val="20"/>
+        </w:rPr>
+        <w:t xml:space="preserve"> all the criteria for this mini-project and hence was a success.</w:t>
       </w:r>
     </w:p>
     <w:sectPr>
       <w:pgSz w:w="11906" w:h="16838"/>
-      <w:pgMar w:top="1440" w:right="1440" w:bottom="1440" w:left="1440" w:header="708" w:footer="708" w:gutter="0"/>
+      <w:pgMar w:top="720" w:right="720" w:bottom="720" w:left="720" w:header="708" w:footer="708" w:gutter="0"/>
       <w:cols w:space="708"/>
       <w:docGrid w:linePitch="360"/>
     </w:sectPr>

</xml_diff>